<commit_message>
Amendment to nm0590 meant revision update
git-svn-id: svn://127.0.0.1/Core@5395 17c802ae-cbca-534c-9e8e-6d19a4926c45
</commit_message>
<xml_diff>
--- a/trunk/doc/readme_nm_4200_fix37.docx
+++ b/trunk/doc/readme_nm_4200_fix37.docx
@@ -20,6 +20,8 @@
           <w:szCs w:val="54"/>
         </w:rPr>
       </w:pPr>
+      <w:bookmarkStart w:id="0" w:name="_GoBack"/>
+      <w:bookmarkEnd w:id="0"/>
     </w:p>
     <w:p>
       <w:pPr>
@@ -1593,6 +1595,87 @@
               <w:spacing w:after="0" w:line="240" w:lineRule="auto"/>
               <w:ind w:left="108" w:right="107"/>
               <w:rPr>
+                <w:rFonts w:ascii="Calibri" w:hAnsi="Calibri" w:cs="Calibri"/>
+                <w:color w:val="000000"/>
+                <w:sz w:val="16"/>
+                <w:szCs w:val="16"/>
+              </w:rPr>
+            </w:pPr>
+            <w:r>
+              <w:rPr>
+                <w:rFonts w:ascii="Calibri" w:hAnsi="Calibri" w:cs="Calibri"/>
+                <w:color w:val="000000"/>
+                <w:sz w:val="16"/>
+                <w:szCs w:val="16"/>
+              </w:rPr>
+              <w:t>log_nm_4200_fix37.sql</w:t>
+            </w:r>
+          </w:p>
+        </w:tc>
+        <w:tc>
+          <w:tcPr>
+            <w:tcW w:w="1275" w:type="dxa"/>
+            <w:tcBorders>
+              <w:top w:val="single" w:sz="6" w:space="0" w:color="BFBFBF"/>
+              <w:left w:val="single" w:sz="6" w:space="0" w:color="BFBFBF"/>
+              <w:bottom w:val="single" w:sz="4" w:space="0" w:color="BFBFBF"/>
+              <w:right w:val="single" w:sz="4" w:space="0" w:color="BFBFBF"/>
+            </w:tcBorders>
+            <w:shd w:val="clear" w:color="auto" w:fill="FFFFFF"/>
+          </w:tcPr>
+          <w:p>
+            <w:pPr>
+              <w:keepLines/>
+              <w:widowControl w:val="0"/>
+              <w:autoSpaceDE w:val="0"/>
+              <w:autoSpaceDN w:val="0"/>
+              <w:adjustRightInd w:val="0"/>
+              <w:spacing w:after="0" w:line="240" w:lineRule="auto"/>
+              <w:ind w:left="109" w:right="92"/>
+              <w:rPr>
+                <w:rFonts w:ascii="Calibri" w:hAnsi="Calibri" w:cs="Calibri"/>
+                <w:color w:val="000000"/>
+                <w:sz w:val="16"/>
+                <w:szCs w:val="16"/>
+              </w:rPr>
+            </w:pPr>
+            <w:r>
+              <w:rPr>
+                <w:rFonts w:ascii="Calibri" w:hAnsi="Calibri" w:cs="Calibri"/>
+                <w:color w:val="000000"/>
+                <w:sz w:val="16"/>
+                <w:szCs w:val="16"/>
+              </w:rPr>
+              <w:t>3.0</w:t>
+            </w:r>
+          </w:p>
+        </w:tc>
+      </w:tr>
+      <w:tr>
+        <w:trPr>
+          <w:cantSplit/>
+        </w:trPr>
+        <w:tc>
+          <w:tcPr>
+            <w:tcW w:w="3261" w:type="dxa"/>
+            <w:tcBorders>
+              <w:top w:val="single" w:sz="6" w:space="0" w:color="BFBFBF"/>
+              <w:left w:val="single" w:sz="4" w:space="0" w:color="BFBFBF"/>
+              <w:bottom w:val="single" w:sz="4" w:space="0" w:color="BFBFBF"/>
+              <w:right w:val="single" w:sz="6" w:space="0" w:color="BFBFBF"/>
+            </w:tcBorders>
+            <w:shd w:val="clear" w:color="auto" w:fill="FFFFFF"/>
+          </w:tcPr>
+          <w:p>
+            <w:pPr>
+              <w:keepLines/>
+              <w:widowControl w:val="0"/>
+              <w:autoSpaceDE w:val="0"/>
+              <w:autoSpaceDN w:val="0"/>
+              <w:adjustRightInd w:val="0"/>
+              <w:spacing w:after="0" w:line="240" w:lineRule="auto"/>
+              <w:ind w:left="108" w:right="107"/>
+              <w:rPr>
                 <w:rFonts w:ascii="Arial" w:hAnsi="Arial" w:cs="Arial"/>
                 <w:color w:val="000000"/>
                 <w:sz w:val="18"/>
@@ -1725,7 +1808,7 @@
                 <w:sz w:val="16"/>
                 <w:szCs w:val="16"/>
               </w:rPr>
-              <w:t>4.2.1.1</w:t>
+              <w:t>4.2.1.3</w:t>
             </w:r>
           </w:p>
         </w:tc>
@@ -2376,10 +2459,8 @@
           <w:szCs w:val="18"/>
         </w:rPr>
       </w:pPr>
-      <w:bookmarkStart w:id="0" w:name="page_total_master0"/>
-      <w:bookmarkStart w:id="1" w:name="page_total"/>
-      <w:bookmarkStart w:id="2" w:name="_GoBack"/>
-      <w:bookmarkEnd w:id="0"/>
+      <w:bookmarkStart w:id="1" w:name="page_total_master0"/>
+      <w:bookmarkStart w:id="2" w:name="page_total"/>
       <w:bookmarkEnd w:id="1"/>
       <w:bookmarkEnd w:id="2"/>
     </w:p>

</xml_diff>